<commit_message>
Remove mail merge headers from template
</commit_message>
<xml_diff>
--- a/spec/fixtures/docx/Quartalsbericht_Vorlage.docx
+++ b/spec/fixtures/docx/Quartalsbericht_Vorlage.docx
@@ -732,6 +732,7 @@
         </w:sdtContent>
       </w:sdt>
     </w:tbl>
+    <w:bookmarkStart w:id="0" w:name="_GoBack"/>
     <w:p>
       <w:pPr>
         <w:pStyle w:val="Datum"/>
@@ -761,6 +762,7 @@
         <w:fldChar w:fldCharType="end"/>
       </w:r>
     </w:p>
+    <w:bookmarkEnd w:id="0"/>
     <w:p>
       <w:pPr>
         <w:pStyle w:val="Datum"/>
@@ -1736,8 +1738,6 @@
         </w:rPr>
         <w:fldChar w:fldCharType="end"/>
       </w:r>
-      <w:bookmarkStart w:id="0" w:name="_GoBack"/>
-      <w:bookmarkEnd w:id="0"/>
     </w:p>
     <w:p>
       <w:pPr>
@@ -2238,27 +2238,14 @@
                                 <w:r>
                                   <w:t xml:space="preserve">Schreiben vom </w:t>
                                 </w:r>
-                                <w:r>
-                                  <w:fldChar w:fldCharType="begin"/>
-                                </w:r>
-                                <w:r>
-                                  <w:instrText xml:space="preserve"> MERGEFIELD =current_date \* MERGEFORMAT </w:instrText>
-                                </w:r>
-                                <w:r>
-                                  <w:fldChar w:fldCharType="separate"/>
-                                </w:r>
-                                <w:r>
-                                  <w:rPr>
-                                    <w:noProof/>
-                                  </w:rPr>
-                                  <w:t>«=current_date»</w:t>
-                                </w:r>
-                                <w:r>
-                                  <w:rPr>
-                                    <w:noProof/>
-                                  </w:rPr>
-                                  <w:fldChar w:fldCharType="end"/>
-                                </w:r>
+                                <w:fldSimple w:instr=" MERGEFIELD =current_date \* MERGEFORMAT ">
+                                  <w:r>
+                                    <w:rPr>
+                                      <w:noProof/>
+                                    </w:rPr>
+                                    <w:t>«=current_date»</w:t>
+                                  </w:r>
+                                </w:fldSimple>
                               </w:p>
                               <w:p>
                                 <w:pPr>
@@ -5162,7 +5149,7 @@
 </file>
 
 <file path=customXml/itemProps2.xml><?xml version="1.0" encoding="utf-8"?>
-<ds:datastoreItem xmlns:ds="http://schemas.openxmlformats.org/officeDocument/2006/customXml" ds:itemID="{25E3BE2A-6107-6844-8969-64D7DE2AA8CB}">
+<ds:datastoreItem xmlns:ds="http://schemas.openxmlformats.org/officeDocument/2006/customXml" ds:itemID="{D6C793F2-3128-044D-A043-953F371F06EB}">
   <ds:schemaRefs>
     <ds:schemaRef ds:uri="http://schemas.openxmlformats.org/officeDocument/2006/bibliography"/>
   </ds:schemaRefs>

</xml_diff>